<commit_message>
hide and show pages, cleaned warns
</commit_message>
<xml_diff>
--- a/src/assets/docs/WebDevResume.docx
+++ b/src/assets/docs/WebDevResume.docx
@@ -27,9 +27,9 @@
     <w:tbl>
       <w:tblPr>
         <w:tblStyle w:val="Table1"/>
-        <w:tblW w:w="10470.0" w:type="dxa"/>
+        <w:tblW w:w="10650.0" w:type="dxa"/>
         <w:jc w:val="left"/>
-        <w:tblInd w:w="144.0" w:type="pct"/>
+        <w:tblInd w:w="84.0" w:type="dxa"/>
         <w:tblBorders>
           <w:top w:color="000000" w:space="0" w:sz="8" w:val="single"/>
           <w:left w:color="000000" w:space="0" w:sz="8" w:val="single"/>
@@ -42,19 +42,16 @@
         <w:tblLook w:val="0600"/>
       </w:tblPr>
       <w:tblGrid>
-        <w:gridCol w:w="7170"/>
-        <w:gridCol w:w="3300"/>
+        <w:gridCol w:w="7410"/>
+        <w:gridCol w:w="3240"/>
         <w:tblGridChange w:id="0">
           <w:tblGrid>
-            <w:gridCol w:w="7170"/>
-            <w:gridCol w:w="3300"/>
+            <w:gridCol w:w="7410"/>
+            <w:gridCol w:w="3240"/>
           </w:tblGrid>
         </w:tblGridChange>
       </w:tblGrid>
       <w:tr>
-        <w:trPr>
-          <w:trHeight w:val="1600" w:hRule="atLeast"/>
-        </w:trPr>
         <w:tc>
           <w:tcPr>
             <w:tcBorders>
@@ -105,7 +102,11 @@
                 <w:between w:space="0" w:sz="0" w:val="nil"/>
               </w:pBdr>
               <w:shd w:fill="auto" w:val="clear"/>
-              <w:rPr/>
+              <w:rPr>
+                <w:b w:val="1"/>
+                <w:sz w:val="20"/>
+                <w:szCs w:val="20"/>
+              </w:rPr>
             </w:pPr>
             <w:bookmarkStart w:colFirst="0" w:colLast="0" w:name="_ymi089liagec" w:id="1"/>
             <w:bookmarkEnd w:id="1"/>
@@ -114,6 +115,60 @@
                 <w:rtl w:val="0"/>
               </w:rPr>
               <w:t xml:space="preserve">Full Stack Web Developer</w:t>
+            </w:r>
+            <w:r>
+              <w:rPr>
+                <w:rtl w:val="0"/>
+              </w:rPr>
+            </w:r>
+          </w:p>
+          <w:p>
+            <w:pPr>
+              <w:pStyle w:val="Subtitle"/>
+              <w:pBdr>
+                <w:top w:space="0" w:sz="0" w:val="nil"/>
+                <w:left w:space="0" w:sz="0" w:val="nil"/>
+                <w:bottom w:space="0" w:sz="0" w:val="nil"/>
+                <w:right w:space="0" w:sz="0" w:val="nil"/>
+                <w:between w:space="0" w:sz="0" w:val="nil"/>
+              </w:pBdr>
+              <w:shd w:fill="auto" w:val="clear"/>
+              <w:rPr/>
+            </w:pPr>
+            <w:bookmarkStart w:colFirst="0" w:colLast="0" w:name="_1rzkzbxwqszd" w:id="2"/>
+            <w:bookmarkEnd w:id="2"/>
+            <w:hyperlink r:id="rId6">
+              <w:r>
+                <w:rPr>
+                  <w:b w:val="1"/>
+                  <w:color w:val="1155cc"/>
+                  <w:u w:val="single"/>
+                  <w:rtl w:val="0"/>
+                </w:rPr>
+                <w:t xml:space="preserve">Portfolio</w:t>
+              </w:r>
+            </w:hyperlink>
+            <w:r>
+              <w:rPr>
+                <w:rtl w:val="0"/>
+              </w:rPr>
+              <w:t xml:space="preserve">: </w:t>
+            </w:r>
+            <w:hyperlink r:id="rId7">
+              <w:r>
+                <w:rPr>
+                  <w:b w:val="1"/>
+                  <w:color w:val="1155cc"/>
+                  <w:u w:val="single"/>
+                  <w:rtl w:val="0"/>
+                </w:rPr>
+                <w:t xml:space="preserve">https://eh4git.github.io/React_Profile/</w:t>
+              </w:r>
+            </w:hyperlink>
+            <w:r>
+              <w:rPr>
+                <w:rtl w:val="0"/>
+              </w:rPr>
             </w:r>
           </w:p>
         </w:tc>
@@ -148,12 +203,16 @@
               <w:rPr>
                 <w:rFonts w:ascii="Open Sans" w:cs="Open Sans" w:eastAsia="Open Sans" w:hAnsi="Open Sans"/>
                 <w:color w:val="000000"/>
+                <w:sz w:val="20"/>
+                <w:szCs w:val="20"/>
               </w:rPr>
             </w:pPr>
             <w:r>
               <w:rPr>
                 <w:rFonts w:ascii="Open Sans" w:cs="Open Sans" w:eastAsia="Open Sans" w:hAnsi="Open Sans"/>
                 <w:color w:val="000000"/>
+                <w:sz w:val="20"/>
+                <w:szCs w:val="20"/>
                 <w:rtl w:val="0"/>
               </w:rPr>
               <w:t xml:space="preserve">13075 Chief Joseph Rd</w:t>
@@ -173,12 +232,16 @@
               <w:rPr>
                 <w:rFonts w:ascii="Open Sans" w:cs="Open Sans" w:eastAsia="Open Sans" w:hAnsi="Open Sans"/>
                 <w:color w:val="000000"/>
+                <w:sz w:val="20"/>
+                <w:szCs w:val="20"/>
               </w:rPr>
             </w:pPr>
             <w:r>
               <w:rPr>
                 <w:rFonts w:ascii="Open Sans" w:cs="Open Sans" w:eastAsia="Open Sans" w:hAnsi="Open Sans"/>
                 <w:color w:val="000000"/>
+                <w:sz w:val="20"/>
+                <w:szCs w:val="20"/>
                 <w:rtl w:val="0"/>
               </w:rPr>
               <w:t xml:space="preserve">Apple Valley, CA 92308</w:t>
@@ -199,6 +262,8 @@
                 <w:rFonts w:ascii="Open Sans" w:cs="Open Sans" w:eastAsia="Open Sans" w:hAnsi="Open Sans"/>
                 <w:b w:val="1"/>
                 <w:color w:val="000000"/>
+                <w:sz w:val="20"/>
+                <w:szCs w:val="20"/>
               </w:rPr>
             </w:pPr>
             <w:r>
@@ -206,6 +271,8 @@
                 <w:rFonts w:ascii="Open Sans" w:cs="Open Sans" w:eastAsia="Open Sans" w:hAnsi="Open Sans"/>
                 <w:b w:val="1"/>
                 <w:color w:val="000000"/>
+                <w:sz w:val="20"/>
+                <w:szCs w:val="20"/>
                 <w:rtl w:val="0"/>
               </w:rPr>
               <w:t xml:space="preserve">(760) 420-4308</w:t>
@@ -226,16 +293,53 @@
                 <w:rFonts w:ascii="Open Sans" w:cs="Open Sans" w:eastAsia="Open Sans" w:hAnsi="Open Sans"/>
                 <w:b w:val="1"/>
                 <w:color w:val="000000"/>
-              </w:rPr>
-            </w:pPr>
-            <w:r>
+                <w:sz w:val="20"/>
+                <w:szCs w:val="20"/>
+              </w:rPr>
+            </w:pPr>
+            <w:hyperlink r:id="rId8">
+              <w:r>
+                <w:rPr>
+                  <w:rFonts w:ascii="Open Sans" w:cs="Open Sans" w:eastAsia="Open Sans" w:hAnsi="Open Sans"/>
+                  <w:b w:val="1"/>
+                  <w:color w:val="1155cc"/>
+                  <w:sz w:val="20"/>
+                  <w:szCs w:val="20"/>
+                  <w:u w:val="single"/>
+                  <w:rtl w:val="0"/>
+                </w:rPr>
+                <w:t xml:space="preserve">ehirsch760@gmail.com</w:t>
+              </w:r>
+            </w:hyperlink>
+            <w:r>
+              <w:rPr>
+                <w:rtl w:val="0"/>
+              </w:rPr>
+            </w:r>
+          </w:p>
+          <w:p>
+            <w:pPr>
+              <w:pBdr>
+                <w:top w:space="0" w:sz="0" w:val="nil"/>
+                <w:left w:space="0" w:sz="0" w:val="nil"/>
+                <w:bottom w:space="0" w:sz="0" w:val="nil"/>
+                <w:right w:space="0" w:sz="0" w:val="nil"/>
+                <w:between w:space="0" w:sz="0" w:val="nil"/>
+              </w:pBdr>
+              <w:shd w:fill="auto" w:val="clear"/>
+              <w:spacing w:before="0" w:line="276" w:lineRule="auto"/>
               <w:rPr>
                 <w:rFonts w:ascii="Open Sans" w:cs="Open Sans" w:eastAsia="Open Sans" w:hAnsi="Open Sans"/>
                 <w:b w:val="1"/>
                 <w:color w:val="000000"/>
-                <w:rtl w:val="0"/>
-              </w:rPr>
-              <w:t xml:space="preserve">ehirsch760@gmail.com</w:t>
+                <w:sz w:val="20"/>
+                <w:szCs w:val="20"/>
+              </w:rPr>
+            </w:pPr>
+            <w:r>
+              <w:rPr>
+                <w:rtl w:val="0"/>
+              </w:rPr>
             </w:r>
           </w:p>
         </w:tc>
@@ -264,18 +368,467 @@
           <w:p>
             <w:pPr>
               <w:pStyle w:val="Heading1"/>
-              <w:pBdr>
-                <w:top w:space="0" w:sz="0" w:val="nil"/>
-                <w:left w:space="0" w:sz="0" w:val="nil"/>
-                <w:bottom w:space="0" w:sz="0" w:val="nil"/>
-                <w:right w:space="0" w:sz="0" w:val="nil"/>
-                <w:between w:space="0" w:sz="0" w:val="nil"/>
-              </w:pBdr>
-              <w:shd w:fill="auto" w:val="clear"/>
+              <w:rPr>
+                <w:sz w:val="20"/>
+                <w:szCs w:val="20"/>
+              </w:rPr>
+            </w:pPr>
+            <w:bookmarkStart w:colFirst="0" w:colLast="0" w:name="_jhv78pp9wtzd" w:id="3"/>
+            <w:bookmarkEnd w:id="3"/>
+            <w:r>
+              <w:rPr>
+                <w:rtl w:val="0"/>
+              </w:rPr>
+              <w:t xml:space="preserve">PROJECTS</w:t>
+            </w:r>
+            <w:r>
+              <w:rPr>
+                <w:rtl w:val="0"/>
+              </w:rPr>
+            </w:r>
+          </w:p>
+          <w:p>
+            <w:pPr>
+              <w:pStyle w:val="Heading2"/>
               <w:rPr/>
             </w:pPr>
-            <w:bookmarkStart w:colFirst="0" w:colLast="0" w:name="_y7d3xdxnr44m" w:id="2"/>
-            <w:bookmarkEnd w:id="2"/>
+            <w:bookmarkStart w:colFirst="0" w:colLast="0" w:name="_vm051rmyhoww" w:id="4"/>
+            <w:bookmarkEnd w:id="4"/>
+            <w:r>
+              <w:rPr>
+                <w:rtl w:val="0"/>
+              </w:rPr>
+              <w:t xml:space="preserve">Once Upon An Adventure</w:t>
+            </w:r>
+            <w:r>
+              <w:rPr>
+                <w:rtl w:val="0"/>
+              </w:rPr>
+              <w:t xml:space="preserve"> </w:t>
+            </w:r>
+            <w:r>
+              <w:rPr>
+                <w:b w:val="0"/>
+                <w:rtl w:val="0"/>
+              </w:rPr>
+              <w:t xml:space="preserve">— </w:t>
+            </w:r>
+            <w:r>
+              <w:rPr>
+                <w:b w:val="0"/>
+                <w:i w:val="1"/>
+                <w:rtl w:val="0"/>
+              </w:rPr>
+              <w:t xml:space="preserve">Create Your Story RPG </w:t>
+            </w:r>
+            <w:r>
+              <w:rPr>
+                <w:rtl w:val="0"/>
+              </w:rPr>
+            </w:r>
+          </w:p>
+          <w:p>
+            <w:pPr>
+              <w:rPr>
+                <w:sz w:val="20"/>
+                <w:szCs w:val="20"/>
+              </w:rPr>
+            </w:pPr>
+            <w:r>
+              <w:rPr>
+                <w:sz w:val="20"/>
+                <w:szCs w:val="20"/>
+                <w:rtl w:val="0"/>
+              </w:rPr>
+              <w:t xml:space="preserve">Mongo, Express, React, NodeJs, React Redux, HTML5, Howler</w:t>
+            </w:r>
+          </w:p>
+          <w:p>
+            <w:pPr>
+              <w:rPr>
+                <w:rFonts w:ascii="Merriweather Light" w:cs="Merriweather Light" w:eastAsia="Merriweather Light" w:hAnsi="Merriweather Light"/>
+                <w:sz w:val="20"/>
+                <w:szCs w:val="20"/>
+              </w:rPr>
+            </w:pPr>
+            <w:r>
+              <w:rPr>
+                <w:b w:val="1"/>
+                <w:sz w:val="20"/>
+                <w:szCs w:val="20"/>
+                <w:rtl w:val="0"/>
+              </w:rPr>
+              <w:t xml:space="preserve">GitHub</w:t>
+            </w:r>
+            <w:r>
+              <w:rPr>
+                <w:rtl w:val="0"/>
+              </w:rPr>
+              <w:t xml:space="preserve">: </w:t>
+            </w:r>
+            <w:hyperlink r:id="rId9">
+              <w:r>
+                <w:rPr>
+                  <w:rFonts w:ascii="Merriweather Light" w:cs="Merriweather Light" w:eastAsia="Merriweather Light" w:hAnsi="Merriweather Light"/>
+                  <w:color w:val="1155cc"/>
+                  <w:sz w:val="20"/>
+                  <w:szCs w:val="20"/>
+                  <w:u w:val="single"/>
+                  <w:rtl w:val="0"/>
+                </w:rPr>
+                <w:t xml:space="preserve">https://github.com/AnnaxGrace/once-upon-an-adventure</w:t>
+              </w:r>
+            </w:hyperlink>
+            <w:r>
+              <w:rPr>
+                <w:rtl w:val="0"/>
+              </w:rPr>
+            </w:r>
+          </w:p>
+          <w:p>
+            <w:pPr>
+              <w:ind w:right="270"/>
+              <w:rPr>
+                <w:sz w:val="20"/>
+                <w:szCs w:val="20"/>
+              </w:rPr>
+            </w:pPr>
+            <w:r>
+              <w:rPr>
+                <w:b w:val="1"/>
+                <w:sz w:val="20"/>
+                <w:szCs w:val="20"/>
+                <w:rtl w:val="0"/>
+              </w:rPr>
+              <w:t xml:space="preserve">Heroku</w:t>
+            </w:r>
+            <w:r>
+              <w:rPr>
+                <w:rtl w:val="0"/>
+              </w:rPr>
+              <w:t xml:space="preserve">: </w:t>
+            </w:r>
+            <w:hyperlink r:id="rId10">
+              <w:r>
+                <w:rPr>
+                  <w:color w:val="0366d6"/>
+                  <w:sz w:val="20"/>
+                  <w:szCs w:val="20"/>
+                  <w:highlight w:val="white"/>
+                  <w:rtl w:val="0"/>
+                </w:rPr>
+                <w:t xml:space="preserve">https://onceuponanadventure.herokuapp.com/</w:t>
+              </w:r>
+            </w:hyperlink>
+            <w:r>
+              <w:rPr>
+                <w:rtl w:val="0"/>
+              </w:rPr>
+            </w:r>
+          </w:p>
+          <w:p>
+            <w:pPr>
+              <w:pStyle w:val="Heading3"/>
+              <w:rPr/>
+            </w:pPr>
+            <w:bookmarkStart w:colFirst="0" w:colLast="0" w:name="_y1hylobl4gvk" w:id="5"/>
+            <w:bookmarkEnd w:id="5"/>
+            <w:r>
+              <w:rPr>
+                <w:rtl w:val="0"/>
+              </w:rPr>
+            </w:r>
+          </w:p>
+          <w:p>
+            <w:pPr>
+              <w:pStyle w:val="Heading2"/>
+              <w:rPr/>
+            </w:pPr>
+            <w:bookmarkStart w:colFirst="0" w:colLast="0" w:name="_5h7ngo29zeoj" w:id="6"/>
+            <w:bookmarkEnd w:id="6"/>
+            <w:r>
+              <w:rPr>
+                <w:rtl w:val="0"/>
+              </w:rPr>
+              <w:t xml:space="preserve">Story Time </w:t>
+            </w:r>
+            <w:r>
+              <w:rPr>
+                <w:b w:val="0"/>
+                <w:rtl w:val="0"/>
+              </w:rPr>
+              <w:t xml:space="preserve">— </w:t>
+            </w:r>
+            <w:r>
+              <w:rPr>
+                <w:b w:val="0"/>
+                <w:i w:val="1"/>
+                <w:rtl w:val="0"/>
+              </w:rPr>
+              <w:t xml:space="preserve">Customized Stories for Children</w:t>
+            </w:r>
+            <w:r>
+              <w:rPr>
+                <w:rtl w:val="0"/>
+              </w:rPr>
+            </w:r>
+          </w:p>
+          <w:p>
+            <w:pPr>
+              <w:rPr>
+                <w:sz w:val="20"/>
+                <w:szCs w:val="20"/>
+              </w:rPr>
+            </w:pPr>
+            <w:r>
+              <w:rPr>
+                <w:sz w:val="20"/>
+                <w:szCs w:val="20"/>
+                <w:rtl w:val="0"/>
+              </w:rPr>
+              <w:t xml:space="preserve">Mongo, Express,  NodeJs, JavaScript</w:t>
+            </w:r>
+          </w:p>
+          <w:p>
+            <w:pPr>
+              <w:rPr>
+                <w:rFonts w:ascii="Merriweather Light" w:cs="Merriweather Light" w:eastAsia="Merriweather Light" w:hAnsi="Merriweather Light"/>
+                <w:sz w:val="20"/>
+                <w:szCs w:val="20"/>
+              </w:rPr>
+            </w:pPr>
+            <w:r>
+              <w:rPr>
+                <w:b w:val="1"/>
+                <w:sz w:val="20"/>
+                <w:szCs w:val="20"/>
+                <w:rtl w:val="0"/>
+              </w:rPr>
+              <w:t xml:space="preserve">GitHub</w:t>
+            </w:r>
+            <w:r>
+              <w:rPr>
+                <w:rtl w:val="0"/>
+              </w:rPr>
+              <w:t xml:space="preserve">:</w:t>
+            </w:r>
+            <w:r>
+              <w:rPr>
+                <w:sz w:val="20"/>
+                <w:szCs w:val="20"/>
+                <w:rtl w:val="0"/>
+              </w:rPr>
+              <w:t xml:space="preserve"> </w:t>
+            </w:r>
+            <w:hyperlink r:id="rId11">
+              <w:r>
+                <w:rPr>
+                  <w:color w:val="1155cc"/>
+                  <w:sz w:val="20"/>
+                  <w:szCs w:val="20"/>
+                  <w:u w:val="single"/>
+                  <w:rtl w:val="0"/>
+                </w:rPr>
+                <w:t xml:space="preserve">https://github.com/eh4git/StoryTime</w:t>
+              </w:r>
+            </w:hyperlink>
+            <w:r>
+              <w:rPr>
+                <w:rtl w:val="0"/>
+              </w:rPr>
+            </w:r>
+          </w:p>
+          <w:p>
+            <w:pPr>
+              <w:rPr>
+                <w:sz w:val="20"/>
+                <w:szCs w:val="20"/>
+              </w:rPr>
+            </w:pPr>
+            <w:r>
+              <w:rPr>
+                <w:b w:val="1"/>
+                <w:sz w:val="20"/>
+                <w:szCs w:val="20"/>
+                <w:rtl w:val="0"/>
+              </w:rPr>
+              <w:t xml:space="preserve">Heroku</w:t>
+            </w:r>
+            <w:r>
+              <w:rPr>
+                <w:rtl w:val="0"/>
+              </w:rPr>
+              <w:t xml:space="preserve">: </w:t>
+            </w:r>
+            <w:hyperlink r:id="rId12">
+              <w:r>
+                <w:rPr>
+                  <w:color w:val="0366d6"/>
+                  <w:sz w:val="20"/>
+                  <w:szCs w:val="20"/>
+                  <w:highlight w:val="white"/>
+                  <w:rtl w:val="0"/>
+                </w:rPr>
+                <w:t xml:space="preserve">https://fathomless-waters-70908.herokuapp.com/</w:t>
+              </w:r>
+            </w:hyperlink>
+            <w:r>
+              <w:rPr>
+                <w:rtl w:val="0"/>
+              </w:rPr>
+            </w:r>
+          </w:p>
+          <w:p>
+            <w:pPr>
+              <w:pStyle w:val="Heading2"/>
+              <w:rPr/>
+            </w:pPr>
+            <w:bookmarkStart w:colFirst="0" w:colLast="0" w:name="_6vt582g9r8nw" w:id="7"/>
+            <w:bookmarkEnd w:id="7"/>
+            <w:r>
+              <w:rPr>
+                <w:rtl w:val="0"/>
+              </w:rPr>
+              <w:t xml:space="preserve">YouMDb </w:t>
+            </w:r>
+            <w:r>
+              <w:rPr>
+                <w:b w:val="0"/>
+                <w:rtl w:val="0"/>
+              </w:rPr>
+              <w:t xml:space="preserve">— </w:t>
+            </w:r>
+            <w:r>
+              <w:rPr>
+                <w:b w:val="0"/>
+                <w:i w:val="1"/>
+                <w:rtl w:val="0"/>
+              </w:rPr>
+              <w:t xml:space="preserve">Movie Info &amp; Recommendations   </w:t>
+            </w:r>
+            <w:r>
+              <w:rPr>
+                <w:rtl w:val="0"/>
+              </w:rPr>
+            </w:r>
+          </w:p>
+          <w:p>
+            <w:pPr>
+              <w:rPr>
+                <w:rFonts w:ascii="Merriweather Light" w:cs="Merriweather Light" w:eastAsia="Merriweather Light" w:hAnsi="Merriweather Light"/>
+                <w:sz w:val="20"/>
+                <w:szCs w:val="20"/>
+              </w:rPr>
+            </w:pPr>
+            <w:r>
+              <w:rPr>
+                <w:sz w:val="20"/>
+                <w:szCs w:val="20"/>
+                <w:rtl w:val="0"/>
+              </w:rPr>
+              <w:t xml:space="preserve">Express, HTML, CSS, JavaScript / JQuery </w:t>
+            </w:r>
+            <w:r>
+              <w:rPr>
+                <w:b w:val="1"/>
+                <w:sz w:val="20"/>
+                <w:szCs w:val="20"/>
+                <w:rtl w:val="0"/>
+              </w:rPr>
+              <w:t xml:space="preserve">GitHub</w:t>
+            </w:r>
+            <w:r>
+              <w:rPr>
+                <w:rtl w:val="0"/>
+              </w:rPr>
+              <w:t xml:space="preserve">:</w:t>
+            </w:r>
+            <w:hyperlink r:id="rId13">
+              <w:r>
+                <w:rPr>
+                  <w:color w:val="1155cc"/>
+                  <w:sz w:val="20"/>
+                  <w:szCs w:val="20"/>
+                  <w:u w:val="single"/>
+                  <w:rtl w:val="0"/>
+                </w:rPr>
+                <w:t xml:space="preserve">https://github.com/abazrafshan/YouMDb-Movie-App</w:t>
+              </w:r>
+            </w:hyperlink>
+            <w:r>
+              <w:rPr>
+                <w:rtl w:val="0"/>
+              </w:rPr>
+            </w:r>
+          </w:p>
+          <w:p>
+            <w:pPr>
+              <w:rPr>
+                <w:sz w:val="20"/>
+                <w:szCs w:val="20"/>
+              </w:rPr>
+            </w:pPr>
+            <w:r>
+              <w:rPr>
+                <w:b w:val="1"/>
+                <w:sz w:val="20"/>
+                <w:szCs w:val="20"/>
+                <w:rtl w:val="0"/>
+              </w:rPr>
+              <w:t xml:space="preserve">Deployed @</w:t>
+            </w:r>
+            <w:r>
+              <w:rPr>
+                <w:rtl w:val="0"/>
+              </w:rPr>
+              <w:t xml:space="preserve">: </w:t>
+            </w:r>
+            <w:hyperlink r:id="rId14">
+              <w:r>
+                <w:rPr>
+                  <w:color w:val="1155cc"/>
+                  <w:sz w:val="20"/>
+                  <w:szCs w:val="20"/>
+                  <w:u w:val="single"/>
+                  <w:rtl w:val="0"/>
+                </w:rPr>
+                <w:t xml:space="preserve">https://abazrafshan.github.io/YouMDb-Movie-App/</w:t>
+              </w:r>
+            </w:hyperlink>
+            <w:r>
+              <w:rPr>
+                <w:rtl w:val="0"/>
+              </w:rPr>
+            </w:r>
+          </w:p>
+          <w:p>
+            <w:pPr>
+              <w:pStyle w:val="Heading3"/>
+              <w:rPr/>
+            </w:pPr>
+            <w:bookmarkStart w:colFirst="0" w:colLast="0" w:name="_miiyt1y6sl7g" w:id="8"/>
+            <w:bookmarkEnd w:id="8"/>
+            <w:r>
+              <w:rPr>
+                <w:rtl w:val="0"/>
+              </w:rPr>
+            </w:r>
+          </w:p>
+          <w:p>
+            <w:pPr>
+              <w:pStyle w:val="Heading1"/>
+              <w:pBdr>
+                <w:top w:space="0" w:sz="0" w:val="nil"/>
+                <w:left w:space="0" w:sz="0" w:val="nil"/>
+                <w:bottom w:space="0" w:sz="0" w:val="nil"/>
+                <w:right w:space="0" w:sz="0" w:val="nil"/>
+                <w:between w:space="0" w:sz="0" w:val="nil"/>
+              </w:pBdr>
+              <w:shd w:fill="auto" w:val="clear"/>
+              <w:rPr/>
+            </w:pPr>
+            <w:bookmarkStart w:colFirst="0" w:colLast="0" w:name="_xl529mtunejk" w:id="9"/>
+            <w:bookmarkEnd w:id="9"/>
             <w:r>
               <w:rPr>
                 <w:rtl w:val="0"/>
@@ -301,8 +854,8 @@
                 <w:szCs w:val="24"/>
               </w:rPr>
             </w:pPr>
-            <w:bookmarkStart w:colFirst="0" w:colLast="0" w:name="_rfgvkg2ifhfd" w:id="3"/>
-            <w:bookmarkEnd w:id="3"/>
+            <w:bookmarkStart w:colFirst="0" w:colLast="0" w:name="_rfgvkg2ifhfd" w:id="10"/>
+            <w:bookmarkEnd w:id="10"/>
             <w:r>
               <w:rPr>
                 <w:rtl w:val="0"/>
@@ -332,32 +885,6 @@
           <w:p>
             <w:pPr>
               <w:pStyle w:val="Heading3"/>
-              <w:pBdr>
-                <w:top w:space="0" w:sz="0" w:val="nil"/>
-                <w:left w:space="0" w:sz="0" w:val="nil"/>
-                <w:bottom w:space="0" w:sz="0" w:val="nil"/>
-                <w:right w:space="0" w:sz="0" w:val="nil"/>
-                <w:between w:space="0" w:sz="0" w:val="nil"/>
-              </w:pBdr>
-              <w:shd w:fill="auto" w:val="clear"/>
-              <w:rPr/>
-            </w:pPr>
-            <w:bookmarkStart w:colFirst="0" w:colLast="0" w:name="_n64fgzu3lwuy" w:id="4"/>
-            <w:bookmarkEnd w:id="4"/>
-            <w:r>
-              <w:rPr>
-                <w:rtl w:val="0"/>
-              </w:rPr>
-              <w:t xml:space="preserve">Oct 2019 - Jan 2020</w:t>
-            </w:r>
-            <w:r>
-              <w:rPr>
-                <w:rtl w:val="0"/>
-              </w:rPr>
-            </w:r>
-          </w:p>
-          <w:p>
-            <w:pPr>
               <w:pBdr>
                 <w:top w:space="0" w:sz="0" w:val="nil"/>
                 <w:left w:space="0" w:sz="0" w:val="nil"/>
@@ -371,11 +898,13 @@
                 <w:color w:val="666666"/>
               </w:rPr>
             </w:pPr>
-            <w:r>
-              <w:rPr>
-                <w:rtl w:val="0"/>
-              </w:rPr>
-              <w:t xml:space="preserve">Lorem ipsum dolor sit amet, consectetuer adipiscing elit, sed diam nonummy nibh.</w:t>
+            <w:bookmarkStart w:colFirst="0" w:colLast="0" w:name="_n64fgzu3lwuy" w:id="11"/>
+            <w:bookmarkEnd w:id="11"/>
+            <w:r>
+              <w:rPr>
+                <w:rtl w:val="0"/>
+              </w:rPr>
+              <w:t xml:space="preserve">Oct 2019 - Jan 2020</w:t>
             </w:r>
             <w:r>
               <w:rPr>
@@ -399,8 +928,8 @@
                 <w:i w:val="1"/>
               </w:rPr>
             </w:pPr>
-            <w:bookmarkStart w:colFirst="0" w:colLast="0" w:name="_wj0puh61kxsr" w:id="5"/>
-            <w:bookmarkEnd w:id="5"/>
+            <w:bookmarkStart w:colFirst="0" w:colLast="0" w:name="_wj0puh61kxsr" w:id="12"/>
+            <w:bookmarkEnd w:id="12"/>
             <w:r>
               <w:rPr>
                 <w:rtl w:val="0"/>
@@ -443,8 +972,8 @@
               <w:shd w:fill="auto" w:val="clear"/>
               <w:rPr/>
             </w:pPr>
-            <w:bookmarkStart w:colFirst="0" w:colLast="0" w:name="_8hk593fs3sag" w:id="6"/>
-            <w:bookmarkEnd w:id="6"/>
+            <w:bookmarkStart w:colFirst="0" w:colLast="0" w:name="_8hk593fs3sag" w:id="13"/>
+            <w:bookmarkEnd w:id="13"/>
             <w:r>
               <w:rPr>
                 <w:rtl w:val="0"/>
@@ -456,25 +985,6 @@
                 <w:rtl w:val="0"/>
               </w:rPr>
               <w:t xml:space="preserve"> 2015 - Oct 2019</w:t>
-            </w:r>
-          </w:p>
-          <w:p>
-            <w:pPr>
-              <w:pBdr>
-                <w:top w:space="0" w:sz="0" w:val="nil"/>
-                <w:left w:space="0" w:sz="0" w:val="nil"/>
-                <w:bottom w:space="0" w:sz="0" w:val="nil"/>
-                <w:right w:space="0" w:sz="0" w:val="nil"/>
-                <w:between w:space="0" w:sz="0" w:val="nil"/>
-              </w:pBdr>
-              <w:shd w:fill="auto" w:val="clear"/>
-              <w:rPr/>
-            </w:pPr>
-            <w:r>
-              <w:rPr>
-                <w:rtl w:val="0"/>
-              </w:rPr>
-              <w:t xml:space="preserve">Lorem ipsum dolor sit amet, consectetuer adipiscing elit, sed diam nonummy nibh.</w:t>
             </w:r>
           </w:p>
           <w:p>
@@ -493,8 +1003,8 @@
                 <w:i w:val="1"/>
               </w:rPr>
             </w:pPr>
-            <w:bookmarkStart w:colFirst="0" w:colLast="0" w:name="_1hxcpsc1hco2" w:id="7"/>
-            <w:bookmarkEnd w:id="7"/>
+            <w:bookmarkStart w:colFirst="0" w:colLast="0" w:name="_1hxcpsc1hco2" w:id="14"/>
+            <w:bookmarkEnd w:id="14"/>
             <w:r>
               <w:rPr>
                 <w:rtl w:val="0"/>
@@ -543,134 +1053,13 @@
               <w:shd w:fill="auto" w:val="clear"/>
               <w:rPr/>
             </w:pPr>
-            <w:bookmarkStart w:colFirst="0" w:colLast="0" w:name="_ybypdmed418m" w:id="8"/>
-            <w:bookmarkEnd w:id="8"/>
+            <w:bookmarkStart w:colFirst="0" w:colLast="0" w:name="_ybypdmed418m" w:id="15"/>
+            <w:bookmarkEnd w:id="15"/>
             <w:r>
               <w:rPr>
                 <w:rtl w:val="0"/>
               </w:rPr>
               <w:t xml:space="preserve">Sep 2017 - June 2018</w:t>
-            </w:r>
-            <w:r>
-              <w:rPr>
-                <w:rtl w:val="0"/>
-              </w:rPr>
-            </w:r>
-          </w:p>
-          <w:p>
-            <w:pPr>
-              <w:pBdr>
-                <w:top w:space="0" w:sz="0" w:val="nil"/>
-                <w:left w:space="0" w:sz="0" w:val="nil"/>
-                <w:bottom w:space="0" w:sz="0" w:val="nil"/>
-                <w:right w:space="0" w:sz="0" w:val="nil"/>
-                <w:between w:space="0" w:sz="0" w:val="nil"/>
-              </w:pBdr>
-              <w:shd w:fill="auto" w:val="clear"/>
-              <w:rPr/>
-            </w:pPr>
-            <w:r>
-              <w:rPr>
-                <w:rtl w:val="0"/>
-              </w:rPr>
-              <w:t xml:space="preserve">Lorem ipsum dolor sit amet, consectetuer adipiscing elit, sed diam nonummy nibh.</w:t>
-            </w:r>
-          </w:p>
-          <w:p>
-            <w:pPr>
-              <w:pStyle w:val="Heading1"/>
-              <w:pBdr>
-                <w:top w:space="0" w:sz="0" w:val="nil"/>
-                <w:left w:space="0" w:sz="0" w:val="nil"/>
-                <w:bottom w:space="0" w:sz="0" w:val="nil"/>
-                <w:right w:space="0" w:sz="0" w:val="nil"/>
-                <w:between w:space="0" w:sz="0" w:val="nil"/>
-              </w:pBdr>
-              <w:shd w:fill="auto" w:val="clear"/>
-              <w:rPr>
-                <w:color w:val="b7b7b7"/>
-              </w:rPr>
-            </w:pPr>
-            <w:bookmarkStart w:colFirst="0" w:colLast="0" w:name="_yk8luflkpwij" w:id="9"/>
-            <w:bookmarkEnd w:id="9"/>
-            <w:r>
-              <w:rPr>
-                <w:rtl w:val="0"/>
-              </w:rPr>
-              <w:t xml:space="preserve">EDUCATION</w:t>
-            </w:r>
-            <w:r>
-              <w:rPr>
-                <w:rtl w:val="0"/>
-              </w:rPr>
-            </w:r>
-          </w:p>
-          <w:p>
-            <w:pPr>
-              <w:pStyle w:val="Heading2"/>
-              <w:pBdr>
-                <w:top w:space="0" w:sz="0" w:val="nil"/>
-                <w:left w:space="0" w:sz="0" w:val="nil"/>
-                <w:bottom w:space="0" w:sz="0" w:val="nil"/>
-                <w:right w:space="0" w:sz="0" w:val="nil"/>
-                <w:between w:space="0" w:sz="0" w:val="nil"/>
-              </w:pBdr>
-              <w:shd w:fill="auto" w:val="clear"/>
-              <w:rPr>
-                <w:b w:val="0"/>
-                <w:i w:val="1"/>
-              </w:rPr>
-            </w:pPr>
-            <w:bookmarkStart w:colFirst="0" w:colLast="0" w:name="_6wymnhinx9q5" w:id="10"/>
-            <w:bookmarkEnd w:id="10"/>
-            <w:r>
-              <w:rPr>
-                <w:rtl w:val="0"/>
-              </w:rPr>
-              <w:t xml:space="preserve">UCLA Extension</w:t>
-            </w:r>
-            <w:r>
-              <w:rPr>
-                <w:rtl w:val="0"/>
-              </w:rPr>
-              <w:t xml:space="preserve">, </w:t>
-            </w:r>
-            <w:r>
-              <w:rPr>
-                <w:b w:val="0"/>
-                <w:rtl w:val="0"/>
-              </w:rPr>
-              <w:t xml:space="preserve">Los Angeles — </w:t>
-            </w:r>
-            <w:r>
-              <w:rPr>
-                <w:b w:val="0"/>
-                <w:i w:val="1"/>
-                <w:rtl w:val="0"/>
-              </w:rPr>
-              <w:t xml:space="preserve">Certificate</w:t>
-            </w:r>
-          </w:p>
-          <w:p>
-            <w:pPr>
-              <w:pStyle w:val="Heading3"/>
-              <w:pBdr>
-                <w:top w:space="0" w:sz="0" w:val="nil"/>
-                <w:left w:space="0" w:sz="0" w:val="nil"/>
-                <w:bottom w:space="0" w:sz="0" w:val="nil"/>
-                <w:right w:space="0" w:sz="0" w:val="nil"/>
-                <w:between w:space="0" w:sz="0" w:val="nil"/>
-              </w:pBdr>
-              <w:shd w:fill="auto" w:val="clear"/>
-              <w:rPr/>
-            </w:pPr>
-            <w:bookmarkStart w:colFirst="0" w:colLast="0" w:name="_7vtcyzeczjot" w:id="11"/>
-            <w:bookmarkEnd w:id="11"/>
-            <w:r>
-              <w:rPr>
-                <w:rtl w:val="0"/>
-              </w:rPr>
-              <w:t xml:space="preserve">Apr 2020 - July 2020</w:t>
             </w:r>
             <w:r>
               <w:rPr>
@@ -699,79 +1088,6 @@
           </w:p>
           <w:p>
             <w:pPr>
-              <w:pStyle w:val="Heading2"/>
-              <w:pBdr>
-                <w:top w:space="0" w:sz="0" w:val="nil"/>
-                <w:left w:space="0" w:sz="0" w:val="nil"/>
-                <w:bottom w:space="0" w:sz="0" w:val="nil"/>
-                <w:right w:space="0" w:sz="0" w:val="nil"/>
-                <w:between w:space="0" w:sz="0" w:val="nil"/>
-              </w:pBdr>
-              <w:shd w:fill="auto" w:val="clear"/>
-              <w:rPr>
-                <w:b w:val="0"/>
-                <w:i w:val="1"/>
-              </w:rPr>
-            </w:pPr>
-            <w:bookmarkStart w:colFirst="0" w:colLast="0" w:name="_czfiadnsgnzp" w:id="12"/>
-            <w:bookmarkEnd w:id="12"/>
-            <w:r>
-              <w:rPr>
-                <w:rtl w:val="0"/>
-              </w:rPr>
-              <w:t xml:space="preserve">Victor Valley College</w:t>
-            </w:r>
-            <w:r>
-              <w:rPr>
-                <w:rtl w:val="0"/>
-              </w:rPr>
-              <w:t xml:space="preserve">, </w:t>
-            </w:r>
-            <w:r>
-              <w:rPr>
-                <w:b w:val="0"/>
-                <w:rtl w:val="0"/>
-              </w:rPr>
-              <w:t xml:space="preserve">Victorville — </w:t>
-            </w:r>
-            <w:r>
-              <w:rPr>
-                <w:b w:val="0"/>
-                <w:i w:val="1"/>
-                <w:rtl w:val="0"/>
-              </w:rPr>
-              <w:t xml:space="preserve">Associates</w:t>
-            </w:r>
-          </w:p>
-          <w:p>
-            <w:pPr>
-              <w:pStyle w:val="Heading3"/>
-              <w:pBdr>
-                <w:top w:space="0" w:sz="0" w:val="nil"/>
-                <w:left w:space="0" w:sz="0" w:val="nil"/>
-                <w:bottom w:space="0" w:sz="0" w:val="nil"/>
-                <w:right w:space="0" w:sz="0" w:val="nil"/>
-                <w:between w:space="0" w:sz="0" w:val="nil"/>
-              </w:pBdr>
-              <w:shd w:fill="auto" w:val="clear"/>
-              <w:rPr/>
-            </w:pPr>
-            <w:bookmarkStart w:colFirst="0" w:colLast="0" w:name="_miiyt1y6sl7g" w:id="13"/>
-            <w:bookmarkEnd w:id="13"/>
-            <w:r>
-              <w:rPr>
-                <w:rtl w:val="0"/>
-              </w:rPr>
-              <w:t xml:space="preserve">Sep 2015 - Present</w:t>
-            </w:r>
-            <w:r>
-              <w:rPr>
-                <w:rtl w:val="0"/>
-              </w:rPr>
-            </w:r>
-          </w:p>
-          <w:p>
-            <w:pPr>
               <w:pBdr>
                 <w:top w:space="0" w:sz="0" w:val="nil"/>
                 <w:left w:space="0" w:sz="0" w:val="nil"/>
@@ -787,104 +1103,6 @@
               <w:rPr>
                 <w:rtl w:val="0"/>
               </w:rPr>
-            </w:r>
-          </w:p>
-          <w:p>
-            <w:pPr>
-              <w:pStyle w:val="Heading1"/>
-              <w:pBdr>
-                <w:top w:space="0" w:sz="0" w:val="nil"/>
-                <w:left w:space="0" w:sz="0" w:val="nil"/>
-                <w:bottom w:space="0" w:sz="0" w:val="nil"/>
-                <w:right w:space="0" w:sz="0" w:val="nil"/>
-                <w:between w:space="0" w:sz="0" w:val="nil"/>
-              </w:pBdr>
-              <w:shd w:fill="auto" w:val="clear"/>
-              <w:rPr>
-                <w:sz w:val="20"/>
-                <w:szCs w:val="20"/>
-              </w:rPr>
-            </w:pPr>
-            <w:bookmarkStart w:colFirst="0" w:colLast="0" w:name="_jhv78pp9wtzd" w:id="14"/>
-            <w:bookmarkEnd w:id="14"/>
-            <w:r>
-              <w:rPr>
-                <w:rtl w:val="0"/>
-              </w:rPr>
-              <w:t xml:space="preserve">PROJECTS</w:t>
-            </w:r>
-            <w:r>
-              <w:rPr>
-                <w:rtl w:val="0"/>
-              </w:rPr>
-            </w:r>
-          </w:p>
-          <w:p>
-            <w:pPr>
-              <w:pStyle w:val="Heading2"/>
-              <w:pBdr>
-                <w:top w:space="0" w:sz="0" w:val="nil"/>
-                <w:left w:space="0" w:sz="0" w:val="nil"/>
-                <w:bottom w:space="0" w:sz="0" w:val="nil"/>
-                <w:right w:space="0" w:sz="0" w:val="nil"/>
-                <w:between w:space="0" w:sz="0" w:val="nil"/>
-              </w:pBdr>
-              <w:shd w:fill="auto" w:val="clear"/>
-              <w:rPr/>
-            </w:pPr>
-            <w:bookmarkStart w:colFirst="0" w:colLast="0" w:name="_vm051rmyhoww" w:id="15"/>
-            <w:bookmarkEnd w:id="15"/>
-            <w:r>
-              <w:rPr>
-                <w:rtl w:val="0"/>
-              </w:rPr>
-              <w:t xml:space="preserve">React RPG</w:t>
-            </w:r>
-            <w:r>
-              <w:rPr>
-                <w:rtl w:val="0"/>
-              </w:rPr>
-              <w:t xml:space="preserve"> </w:t>
-            </w:r>
-            <w:r>
-              <w:rPr>
-                <w:b w:val="0"/>
-                <w:rtl w:val="0"/>
-              </w:rPr>
-              <w:t xml:space="preserve">— </w:t>
-            </w:r>
-            <w:r>
-              <w:rPr>
-                <w:b w:val="0"/>
-                <w:i w:val="1"/>
-                <w:rtl w:val="0"/>
-              </w:rPr>
-              <w:t xml:space="preserve">Create your story RPG created with React</w:t>
-            </w:r>
-            <w:r>
-              <w:rPr>
-                <w:rtl w:val="0"/>
-              </w:rPr>
-            </w:r>
-          </w:p>
-          <w:p>
-            <w:pPr>
-              <w:pBdr>
-                <w:top w:space="0" w:sz="0" w:val="nil"/>
-                <w:left w:space="0" w:sz="0" w:val="nil"/>
-                <w:bottom w:space="0" w:sz="0" w:val="nil"/>
-                <w:right w:space="0" w:sz="0" w:val="nil"/>
-                <w:between w:space="0" w:sz="0" w:val="nil"/>
-              </w:pBdr>
-              <w:shd w:fill="auto" w:val="clear"/>
-              <w:spacing w:after="0" w:before="120" w:line="312" w:lineRule="auto"/>
-              <w:rPr/>
-            </w:pPr>
-            <w:r>
-              <w:rPr>
-                <w:rtl w:val="0"/>
-              </w:rPr>
-              <w:t xml:space="preserve">Created in collaboration with fellow students attending the coding boot camp at the UCLA Extension.</w:t>
             </w:r>
           </w:p>
         </w:tc>
@@ -916,12 +1134,18 @@
                 <w:between w:space="0" w:sz="0" w:val="nil"/>
               </w:pBdr>
               <w:shd w:fill="auto" w:val="clear"/>
-              <w:rPr/>
+              <w:ind w:right="30"/>
+              <w:rPr>
+                <w:sz w:val="20"/>
+                <w:szCs w:val="20"/>
+              </w:rPr>
             </w:pPr>
             <w:bookmarkStart w:colFirst="0" w:colLast="0" w:name="_ca0awj8022e2" w:id="16"/>
             <w:bookmarkEnd w:id="16"/>
             <w:r>
               <w:rPr>
+                <w:sz w:val="20"/>
+                <w:szCs w:val="20"/>
                 <w:rtl w:val="0"/>
               </w:rPr>
               <w:t xml:space="preserve">SKILLS</w:t>
@@ -944,11 +1168,14 @@
               <w:spacing w:after="0" w:before="320" w:line="312" w:lineRule="auto"/>
               <w:ind w:left="0" w:firstLine="0"/>
               <w:rPr>
-                <w:u w:val="none"/>
-              </w:rPr>
-            </w:pPr>
-            <w:r>
-              <w:rPr>
+                <w:sz w:val="20"/>
+                <w:szCs w:val="20"/>
+              </w:rPr>
+            </w:pPr>
+            <w:r>
+              <w:rPr>
+                <w:sz w:val="20"/>
+                <w:szCs w:val="20"/>
                 <w:rtl w:val="0"/>
               </w:rPr>
               <w:t xml:space="preserve">HTML, CSS, SCSS, JavaScript,</w:t>
@@ -971,11 +1198,14 @@
               <w:spacing w:after="0" w:before="120" w:line="312" w:lineRule="auto"/>
               <w:ind w:left="0" w:firstLine="0"/>
               <w:rPr>
-                <w:u w:val="none"/>
-              </w:rPr>
-            </w:pPr>
-            <w:r>
-              <w:rPr>
+                <w:sz w:val="20"/>
+                <w:szCs w:val="20"/>
+              </w:rPr>
+            </w:pPr>
+            <w:r>
+              <w:rPr>
+                <w:sz w:val="20"/>
+                <w:szCs w:val="20"/>
                 <w:rtl w:val="0"/>
               </w:rPr>
               <w:t xml:space="preserve">Jquery, ES6, ReactJs,</w:t>
@@ -998,14 +1228,17 @@
               <w:spacing w:after="0" w:before="120" w:line="312" w:lineRule="auto"/>
               <w:ind w:left="0" w:firstLine="0"/>
               <w:rPr>
-                <w:u w:val="none"/>
-              </w:rPr>
-            </w:pPr>
-            <w:r>
-              <w:rPr>
-                <w:rtl w:val="0"/>
-              </w:rPr>
-              <w:t xml:space="preserve">MongoDd, Mongoose,  MySQL, Sequelize.</w:t>
+                <w:sz w:val="20"/>
+                <w:szCs w:val="20"/>
+              </w:rPr>
+            </w:pPr>
+            <w:r>
+              <w:rPr>
+                <w:sz w:val="20"/>
+                <w:szCs w:val="20"/>
+                <w:rtl w:val="0"/>
+              </w:rPr>
+              <w:t xml:space="preserve">Mongo, Mongoose,  MySQL, Sequelize.</w:t>
             </w:r>
           </w:p>
           <w:p>
@@ -1025,11 +1258,14 @@
               <w:spacing w:after="0" w:before="120" w:line="312" w:lineRule="auto"/>
               <w:ind w:left="0" w:firstLine="0"/>
               <w:rPr>
-                <w:u w:val="none"/>
-              </w:rPr>
-            </w:pPr>
-            <w:r>
-              <w:rPr>
+                <w:sz w:val="20"/>
+                <w:szCs w:val="20"/>
+              </w:rPr>
+            </w:pPr>
+            <w:r>
+              <w:rPr>
+                <w:sz w:val="20"/>
+                <w:szCs w:val="20"/>
                 <w:rtl w:val="0"/>
               </w:rPr>
               <w:t xml:space="preserve">BootStrap, Semantic, Materialize</w:t>
@@ -1061,26 +1297,115 @@
           </w:p>
           <w:p>
             <w:pPr>
-              <w:keepNext w:val="0"/>
-              <w:keepLines w:val="0"/>
-              <w:widowControl w:val="0"/>
-              <w:pBdr>
-                <w:top w:space="0" w:sz="0" w:val="nil"/>
-                <w:left w:space="0" w:sz="0" w:val="nil"/>
-                <w:bottom w:space="0" w:sz="0" w:val="nil"/>
-                <w:right w:space="0" w:sz="0" w:val="nil"/>
-                <w:between w:space="0" w:sz="0" w:val="nil"/>
-              </w:pBdr>
-              <w:shd w:fill="auto" w:val="clear"/>
-              <w:spacing w:after="0" w:before="320" w:line="312" w:lineRule="auto"/>
-              <w:ind w:left="0" w:right="300" w:firstLine="0"/>
-              <w:jc w:val="left"/>
+              <w:pStyle w:val="Heading1"/>
+              <w:rPr>
+                <w:color w:val="b7b7b7"/>
+              </w:rPr>
+            </w:pPr>
+            <w:bookmarkStart w:colFirst="0" w:colLast="0" w:name="_rl255h4gqw2e" w:id="17"/>
+            <w:bookmarkEnd w:id="17"/>
+            <w:r>
+              <w:rPr>
+                <w:rtl w:val="0"/>
+              </w:rPr>
+              <w:t xml:space="preserve">EDUCATION</w:t>
+            </w:r>
+            <w:r>
+              <w:rPr>
+                <w:rtl w:val="0"/>
+              </w:rPr>
+            </w:r>
+          </w:p>
+          <w:p>
+            <w:pPr>
+              <w:pStyle w:val="Heading2"/>
+              <w:rPr>
+                <w:b w:val="0"/>
+                <w:i w:val="1"/>
+              </w:rPr>
+            </w:pPr>
+            <w:bookmarkStart w:colFirst="0" w:colLast="0" w:name="_6wymnhinx9q5" w:id="18"/>
+            <w:bookmarkEnd w:id="18"/>
+            <w:r>
+              <w:rPr>
+                <w:rtl w:val="0"/>
+              </w:rPr>
+              <w:t xml:space="preserve">UCLA Extension, </w:t>
+            </w:r>
+            <w:r>
+              <w:rPr>
+                <w:b w:val="0"/>
+                <w:rtl w:val="0"/>
+              </w:rPr>
+              <w:t xml:space="preserve">Los Angeles — </w:t>
+            </w:r>
+            <w:r>
+              <w:rPr>
+                <w:b w:val="0"/>
+                <w:i w:val="1"/>
+                <w:rtl w:val="0"/>
+              </w:rPr>
+              <w:t xml:space="preserve">Certificate</w:t>
+            </w:r>
+          </w:p>
+          <w:p>
+            <w:pPr>
+              <w:pStyle w:val="Heading3"/>
               <w:rPr/>
             </w:pPr>
-            <w:r>
-              <w:rPr>
-                <w:rtl w:val="0"/>
-              </w:rPr>
+            <w:bookmarkStart w:colFirst="0" w:colLast="0" w:name="_7vtcyzeczjot" w:id="19"/>
+            <w:bookmarkEnd w:id="19"/>
+            <w:r>
+              <w:rPr>
+                <w:rtl w:val="0"/>
+              </w:rPr>
+              <w:t xml:space="preserve">Apr 2020 - July 2020</w:t>
+            </w:r>
+          </w:p>
+          <w:p>
+            <w:pPr>
+              <w:pStyle w:val="Heading2"/>
+              <w:rPr>
+                <w:b w:val="0"/>
+                <w:i w:val="1"/>
+              </w:rPr>
+            </w:pPr>
+            <w:bookmarkStart w:colFirst="0" w:colLast="0" w:name="_czfiadnsgnzp" w:id="20"/>
+            <w:bookmarkEnd w:id="20"/>
+            <w:r>
+              <w:rPr>
+                <w:rtl w:val="0"/>
+              </w:rPr>
+              <w:t xml:space="preserve">Victor Valley College, </w:t>
+            </w:r>
+            <w:r>
+              <w:rPr>
+                <w:b w:val="0"/>
+                <w:rtl w:val="0"/>
+              </w:rPr>
+              <w:t xml:space="preserve">Victorville — </w:t>
+            </w:r>
+            <w:r>
+              <w:rPr>
+                <w:b w:val="0"/>
+                <w:i w:val="1"/>
+                <w:rtl w:val="0"/>
+              </w:rPr>
+              <w:t xml:space="preserve">Associates</w:t>
+            </w:r>
+          </w:p>
+          <w:p>
+            <w:pPr>
+              <w:pStyle w:val="Heading3"/>
+              <w:rPr/>
+            </w:pPr>
+            <w:bookmarkStart w:colFirst="0" w:colLast="0" w:name="_3fgodghhrf52" w:id="21"/>
+            <w:bookmarkEnd w:id="21"/>
+            <w:r>
+              <w:rPr>
+                <w:rtl w:val="0"/>
+              </w:rPr>
+              <w:t xml:space="preserve">Sep 2015 - Present</w:t>
             </w:r>
           </w:p>
         </w:tc>

</xml_diff>